<commit_message>
update some documents in Data Structure, PHP, and Python
</commit_message>
<xml_diff>
--- a/Data Structure/Data Structure.docx
+++ b/Data Structure/Data Structure.docx
@@ -416,11 +416,98 @@
         <w:pStyle w:val="ListParagraph"/>
         <w:numPr>
           <w:ilvl w:val="0"/>
-          <w:numId w:val="3"/>
+          <w:numId w:val="6"/>
         </w:numPr>
       </w:pPr>
       <w:r>
-        <w:t>Stack:</w:t>
+        <w:t>Ex3: Jump Search to search a number in array</w:t>
+      </w:r>
+    </w:p>
+    <w:p>
+      <w:pPr>
+        <w:pStyle w:val="ListParagraph"/>
+        <w:ind w:left="1440"/>
+      </w:pPr>
+      <w:r>
+        <w:drawing>
+          <wp:inline distT="0" distB="0" distL="0" distR="0" wp14:anchorId="7BC6996E" wp14:editId="4DB88DAB">
+            <wp:extent cx="5943600" cy="2962910"/>
+            <wp:effectExtent l="0" t="0" r="0" b="8890"/>
+            <wp:docPr id="8" name="Picture 8"/>
+            <wp:cNvGraphicFramePr>
+              <a:graphicFrameLocks xmlns:a="http://schemas.openxmlformats.org/drawingml/2006/main" noChangeAspect="1"/>
+            </wp:cNvGraphicFramePr>
+            <a:graphic xmlns:a="http://schemas.openxmlformats.org/drawingml/2006/main">
+              <a:graphicData uri="http://schemas.openxmlformats.org/drawingml/2006/picture">
+                <pic:pic xmlns:pic="http://schemas.openxmlformats.org/drawingml/2006/picture">
+                  <pic:nvPicPr>
+                    <pic:cNvPr id="1" name=""/>
+                    <pic:cNvPicPr/>
+                  </pic:nvPicPr>
+                  <pic:blipFill>
+                    <a:blip r:embed="rId7"/>
+                    <a:stretch>
+                      <a:fillRect/>
+                    </a:stretch>
+                  </pic:blipFill>
+                  <pic:spPr>
+                    <a:xfrm>
+                      <a:off x="0" y="0"/>
+                      <a:ext cx="5943600" cy="2962910"/>
+                    </a:xfrm>
+                    <a:prstGeom prst="rect">
+                      <a:avLst/>
+                    </a:prstGeom>
+                  </pic:spPr>
+                </pic:pic>
+              </a:graphicData>
+            </a:graphic>
+          </wp:inline>
+        </w:drawing>
+      </w:r>
+    </w:p>
+    <w:p>
+      <w:pPr>
+        <w:pStyle w:val="ListParagraph"/>
+        <w:ind w:left="1440"/>
+      </w:pPr>
+      <w:r>
+        <w:lastRenderedPageBreak/>
+        <w:drawing>
+          <wp:inline distT="0" distB="0" distL="0" distR="0" wp14:anchorId="3FEFE676" wp14:editId="7169150E">
+            <wp:extent cx="5326842" cy="1470787"/>
+            <wp:effectExtent l="0" t="0" r="7620" b="0"/>
+            <wp:docPr id="9" name="Picture 9" descr="Text&#10;&#10;Description automatically generated"/>
+            <wp:cNvGraphicFramePr>
+              <a:graphicFrameLocks xmlns:a="http://schemas.openxmlformats.org/drawingml/2006/main" noChangeAspect="1"/>
+            </wp:cNvGraphicFramePr>
+            <a:graphic xmlns:a="http://schemas.openxmlformats.org/drawingml/2006/main">
+              <a:graphicData uri="http://schemas.openxmlformats.org/drawingml/2006/picture">
+                <pic:pic xmlns:pic="http://schemas.openxmlformats.org/drawingml/2006/picture">
+                  <pic:nvPicPr>
+                    <pic:cNvPr id="9" name="Picture 9" descr="Text&#10;&#10;Description automatically generated"/>
+                    <pic:cNvPicPr/>
+                  </pic:nvPicPr>
+                  <pic:blipFill>
+                    <a:blip r:embed="rId8"/>
+                    <a:stretch>
+                      <a:fillRect/>
+                    </a:stretch>
+                  </pic:blipFill>
+                  <pic:spPr>
+                    <a:xfrm>
+                      <a:off x="0" y="0"/>
+                      <a:ext cx="5326842" cy="1470787"/>
+                    </a:xfrm>
+                    <a:prstGeom prst="rect">
+                      <a:avLst/>
+                    </a:prstGeom>
+                  </pic:spPr>
+                </pic:pic>
+              </a:graphicData>
+            </a:graphic>
+          </wp:inline>
+        </w:drawing>
       </w:r>
     </w:p>
     <w:p>
@@ -431,11 +518,17 @@
           <w:numId w:val="6"/>
         </w:numPr>
       </w:pPr>
-      <w:r>
-        <w:t>A stack is a linear data structure that the element which gets in first will be the last element fetch out</w:t>
-      </w:r>
-      <w:r>
-        <w:t xml:space="preserve"> (LIFO: Last I)</w:t>
+    </w:p>
+    <w:p>
+      <w:pPr>
+        <w:pStyle w:val="ListParagraph"/>
+        <w:numPr>
+          <w:ilvl w:val="0"/>
+          <w:numId w:val="3"/>
+        </w:numPr>
+      </w:pPr>
+      <w:r>
+        <w:t>Stack:</w:t>
       </w:r>
     </w:p>
     <w:p>
@@ -447,7 +540,10 @@
         </w:numPr>
       </w:pPr>
       <w:r>
-        <w:t>Recursion is a method call itself</w:t>
+        <w:t>A stack is a linear data structure that the element which gets in first will be the last element fetch out</w:t>
+      </w:r>
+      <w:r>
+        <w:t xml:space="preserve"> (LIFO: Last I)</w:t>
       </w:r>
     </w:p>
     <w:p>
@@ -459,13 +555,7 @@
         </w:numPr>
       </w:pPr>
       <w:r>
-        <w:t>Binary Search: has two ways to implement which are loop based and recursio</w:t>
-      </w:r>
-      <w:r>
-        <w:t>n</w:t>
-      </w:r>
-      <w:r>
-        <w:t>-based</w:t>
+        <w:t>Recursion is a method call itself</w:t>
       </w:r>
     </w:p>
     <w:p>
@@ -477,7 +567,13 @@
         </w:numPr>
       </w:pPr>
       <w:r>
-        <w:t>Recursion requires a stack</w:t>
+        <w:t>Binary Search: has two ways to implement which are loop based and recursio</w:t>
+      </w:r>
+      <w:r>
+        <w:t>n</w:t>
+      </w:r>
+      <w:r>
+        <w:t>-based</w:t>
       </w:r>
     </w:p>
     <w:p>
@@ -489,6 +585,18 @@
         </w:numPr>
       </w:pPr>
       <w:r>
+        <w:t>Recursion requires a stack</w:t>
+      </w:r>
+    </w:p>
+    <w:p>
+      <w:pPr>
+        <w:pStyle w:val="ListParagraph"/>
+        <w:numPr>
+          <w:ilvl w:val="0"/>
+          <w:numId w:val="6"/>
+        </w:numPr>
+      </w:pPr>
+      <w:r>
         <w:t>Exercise of Recursion:</w:t>
       </w:r>
     </w:p>
@@ -510,7 +618,6 @@
         <w:ind w:left="2160"/>
       </w:pPr>
       <w:r>
-        <w:lastRenderedPageBreak/>
         <w:drawing>
           <wp:inline distT="0" distB="0" distL="0" distR="0" wp14:anchorId="01EB5C73" wp14:editId="3D465E67">
             <wp:extent cx="5182049" cy="4244708"/>
@@ -527,7 +634,7 @@
                     <pic:cNvPicPr/>
                   </pic:nvPicPr>
                   <pic:blipFill>
-                    <a:blip r:embed="rId7"/>
+                    <a:blip r:embed="rId9"/>
                     <a:stretch>
                       <a:fillRect/>
                     </a:stretch>
@@ -554,6 +661,7 @@
         <w:ind w:left="2160"/>
       </w:pPr>
       <w:r>
+        <w:lastRenderedPageBreak/>
         <w:drawing>
           <wp:inline distT="0" distB="0" distL="0" distR="0" wp14:anchorId="2AE58E70" wp14:editId="6760DCEC">
             <wp:extent cx="5943600" cy="3787140"/>
@@ -570,7 +678,7 @@
                     <pic:cNvPicPr/>
                   </pic:nvPicPr>
                   <pic:blipFill>
-                    <a:blip r:embed="rId8" cstate="print">
+                    <a:blip r:embed="rId10" cstate="print">
                       <a:extLst>
                         <a:ext uri="{28A0092B-C50C-407E-A947-70E740481C1C}">
                           <a14:useLocalDpi xmlns:a14="http://schemas.microsoft.com/office/drawing/2010/main" val="0"/>
@@ -626,6 +734,7 @@
         <w:ind w:left="2160"/>
       </w:pPr>
       <w:r>
+        <w:lastRenderedPageBreak/>
         <w:drawing>
           <wp:inline distT="0" distB="0" distL="0" distR="0" wp14:anchorId="57D12183" wp14:editId="7A301C26">
             <wp:extent cx="4831080" cy="4236720"/>
@@ -642,7 +751,7 @@
                     <pic:cNvPicPr/>
                   </pic:nvPicPr>
                   <pic:blipFill>
-                    <a:blip r:embed="rId9"/>
+                    <a:blip r:embed="rId11"/>
                     <a:stretch>
                       <a:fillRect/>
                     </a:stretch>
@@ -685,7 +794,7 @@
                     <pic:cNvPicPr/>
                   </pic:nvPicPr>
                   <pic:blipFill>
-                    <a:blip r:embed="rId10" cstate="print">
+                    <a:blip r:embed="rId12" cstate="print">
                       <a:extLst>
                         <a:ext uri="{28A0092B-C50C-407E-A947-70E740481C1C}">
                           <a14:useLocalDpi xmlns:a14="http://schemas.microsoft.com/office/drawing/2010/main" val="0"/>
@@ -718,16 +827,16 @@
         <w:ind w:left="2160"/>
       </w:pPr>
       <w:r>
+        <w:t>Big O(n) of Fibonacci</w:t>
+      </w:r>
+    </w:p>
+    <w:p>
+      <w:pPr>
+        <w:pStyle w:val="ListParagraph"/>
+        <w:ind w:left="2160"/>
+      </w:pPr>
+      <w:r>
         <w:lastRenderedPageBreak/>
-        <w:t>Big O(n) of Fibonacci</w:t>
-      </w:r>
-    </w:p>
-    <w:p>
-      <w:pPr>
-        <w:pStyle w:val="ListParagraph"/>
-        <w:ind w:left="2160"/>
-      </w:pPr>
-      <w:r>
         <w:drawing>
           <wp:inline distT="0" distB="0" distL="0" distR="0" wp14:anchorId="014889C8" wp14:editId="1CCEE25A">
             <wp:extent cx="5943600" cy="4457700"/>
@@ -744,7 +853,7 @@
                     <pic:cNvPicPr/>
                   </pic:nvPicPr>
                   <pic:blipFill>
-                    <a:blip r:embed="rId11" cstate="print">
+                    <a:blip r:embed="rId13" cstate="print">
                       <a:extLst>
                         <a:ext uri="{28A0092B-C50C-407E-A947-70E740481C1C}">
                           <a14:useLocalDpi xmlns:a14="http://schemas.microsoft.com/office/drawing/2010/main" val="0"/>

</xml_diff>